<commit_message>
Update Outliers Design Document.docx
</commit_message>
<xml_diff>
--- a/Outliers Design Document.docx
+++ b/Outliers Design Document.docx
@@ -76,9 +76,14 @@
     </w:p>
     <w:p>
       <w:r>
-        <w:t>The core gameplay mechanics for this game are simple. The player will use 2 metrics and their finger to achieve the highest score. To do this the player has to tap the correct answer as fast as possible. Each question will have a timer. If a player answers a question incorrectly, or fails to answer correctly within the time limit, the player loses a life and the question is either shuffled and drawn again, or it will progress to the next question depending on what feels better for the player. When a player gets a question correct it will also proceed to the next question. Each correct question will give Points = roundup(</w:t>
+        <w:t xml:space="preserve">The core gameplay mechanics for this game are simple. The player will use 2 metrics and their finger to achieve the highest score. To do this the player has to tap the correct answer as fast as possible. Each question will have a timer. If a player answers a question incorrectly, or fails to answer correctly within the time limit, the player loses a life and the question is either shuffled and drawn again, or it will progress to the next question depending on what feels better for the player. When a player gets a question correct it will also proceed to the next question. Each correct question will give Points = </w:t>
+      </w:r>
+      <w:proofErr w:type="gramStart"/>
+      <w:r>
+        <w:t>roundup(</w:t>
       </w:r>
       <w:proofErr w:type="spellStart"/>
+      <w:proofErr w:type="gramEnd"/>
       <w:r>
         <w:t>TimeRemaining</w:t>
       </w:r>
@@ -135,7 +140,15 @@
     </w:p>
     <w:p>
       <w:r>
-        <w:t xml:space="preserve">The timer is designed as a way to impose the fast paced and speed-based nature of the game, forcing the player to think and act fast. </w:t>
+        <w:t xml:space="preserve">The timer is designed </w:t>
+      </w:r>
+      <w:proofErr w:type="gramStart"/>
+      <w:r>
+        <w:t>as a way to</w:t>
+      </w:r>
+      <w:proofErr w:type="gramEnd"/>
+      <w:r>
+        <w:t xml:space="preserve"> impose the fast paced and speed-based nature of the game, forcing the player to think and act fast. </w:t>
       </w:r>
     </w:p>
     <w:p>
@@ -164,7 +177,15 @@
     </w:p>
     <w:p>
       <w:r>
-        <w:t xml:space="preserve">The controls are simple, the player will tap the buttons on the device. That being said, I want to provide feedback to the players touches and inputs on the screen. Besides visual feedback for answering. Vibration/Sound can be used to convey an incorrect answer. On the other hand, correct answers may be more subtle and only provide the visual feedback, and perhaps a smaller quieter sound. </w:t>
+        <w:t xml:space="preserve">The controls are simple, the player will tap the buttons on the device. </w:t>
+      </w:r>
+      <w:proofErr w:type="gramStart"/>
+      <w:r>
+        <w:t>That being said, I</w:t>
+      </w:r>
+      <w:proofErr w:type="gramEnd"/>
+      <w:r>
+        <w:t xml:space="preserve"> want to provide feedback to the players touches and inputs on the screen. Besides visual feedback for answering. Vibration/Sound can be used to convey an incorrect answer. On the other hand, correct answers may be more subtle and only provide the visual feedback, and perhaps a smaller quieter sound. </w:t>
       </w:r>
     </w:p>
     <w:p>
@@ -416,120 +437,220 @@
           <w:noProof/>
         </w:rPr>
         <w:lastRenderedPageBreak/>
-        <w:t xml:space="preserve">The puzzles might use slightly different artstyles to allow for greater variation and perhap seven </w:t>
+        <w:t>The puzzles might use slightly different artstyles to allow for greater variation and perhap</w:t>
+      </w:r>
+      <w:r>
+        <w:rPr>
+          <w:noProof/>
+        </w:rPr>
+        <w:t>s even puzzles based on the art style</w:t>
+      </w:r>
+    </w:p>
+    <w:p>
+      <w:pPr>
+        <w:rPr>
+          <w:noProof/>
+        </w:rPr>
+      </w:pPr>
+      <w:r>
+        <w:rPr>
+          <w:noProof/>
+        </w:rPr>
+        <w:drawing>
+          <wp:inline distT="0" distB="0" distL="0" distR="0" wp14:anchorId="4EF8B162" wp14:editId="29445919">
+            <wp:extent cx="5943600" cy="4457700"/>
+            <wp:effectExtent l="0" t="0" r="0" b="0"/>
+            <wp:docPr id="5" name="Picture 5" descr="Image result for pixel UI mobile"/>
+            <wp:cNvGraphicFramePr>
+              <a:graphicFrameLocks xmlns:a="http://schemas.openxmlformats.org/drawingml/2006/main" noChangeAspect="1"/>
+            </wp:cNvGraphicFramePr>
+            <a:graphic xmlns:a="http://schemas.openxmlformats.org/drawingml/2006/main">
+              <a:graphicData uri="http://schemas.openxmlformats.org/drawingml/2006/picture">
+                <pic:pic xmlns:pic="http://schemas.openxmlformats.org/drawingml/2006/picture">
+                  <pic:nvPicPr>
+                    <pic:cNvPr id="0" name="Picture 5" descr="Image result for pixel UI mobile"/>
+                    <pic:cNvPicPr>
+                      <a:picLocks noChangeAspect="1" noChangeArrowheads="1"/>
+                    </pic:cNvPicPr>
+                  </pic:nvPicPr>
+                  <pic:blipFill>
+                    <a:blip r:embed="rId7">
+                      <a:extLst>
+                        <a:ext uri="{28A0092B-C50C-407E-A947-70E740481C1C}">
+                          <a14:useLocalDpi xmlns:a14="http://schemas.microsoft.com/office/drawing/2010/main" val="0"/>
+                        </a:ext>
+                      </a:extLst>
+                    </a:blip>
+                    <a:srcRect/>
+                    <a:stretch>
+                      <a:fillRect/>
+                    </a:stretch>
+                  </pic:blipFill>
+                  <pic:spPr bwMode="auto">
+                    <a:xfrm>
+                      <a:off x="0" y="0"/>
+                      <a:ext cx="5943600" cy="4457700"/>
+                    </a:xfrm>
+                    <a:prstGeom prst="rect">
+                      <a:avLst/>
+                    </a:prstGeom>
+                    <a:noFill/>
+                    <a:ln>
+                      <a:noFill/>
+                    </a:ln>
+                  </pic:spPr>
+                </pic:pic>
+              </a:graphicData>
+            </a:graphic>
+          </wp:inline>
+        </w:drawing>
+      </w:r>
+    </w:p>
+    <w:p>
+      <w:pPr>
+        <w:rPr>
+          <w:noProof/>
+        </w:rPr>
+      </w:pPr>
+      <w:r>
+        <w:rPr>
+          <w:noProof/>
+        </w:rPr>
+        <w:t>Some pixel art UI ideas</w:t>
+      </w:r>
+    </w:p>
+    <w:p>
+      <w:pPr>
+        <w:pStyle w:val="Heading1"/>
+      </w:pPr>
+      <w:r>
+        <w:t>Music</w:t>
+      </w:r>
+    </w:p>
+    <w:p>
+      <w:r>
+        <w:t>The music</w:t>
+      </w:r>
+      <w:r>
+        <w:t xml:space="preserve"> and sound effects</w:t>
+      </w:r>
+      <w:r>
+        <w:t xml:space="preserve"> in the game </w:t>
+      </w:r>
+      <w:r>
+        <w:t xml:space="preserve">would be simple </w:t>
+      </w:r>
+      <w:r>
+        <w:t>8-bit</w:t>
+      </w:r>
+      <w:r>
+        <w:t xml:space="preserve"> audio clips designed to amplify the simple aesthetic of the game.</w:t>
+      </w:r>
+    </w:p>
+    <w:p>
+      <w:pPr>
+        <w:pStyle w:val="Heading1"/>
+      </w:pPr>
+      <w:r>
+        <w:t>Project Goals and Beyond (Game Direction)</w:t>
+      </w:r>
+    </w:p>
+    <w:p>
+      <w:r>
+        <w:t>-Social Media</w:t>
+      </w:r>
+    </w:p>
+    <w:p>
+      <w:r>
+        <w:t>-Monetization</w:t>
+      </w:r>
+    </w:p>
+    <w:p>
+      <w:r>
+        <w:t>-Procedural Generation</w:t>
+      </w:r>
+    </w:p>
+    <w:p>
+      <w:r>
+        <w:t>-More Puzzles</w:t>
+      </w:r>
+    </w:p>
+    <w:p>
+      <w:r>
+        <w:t>-Higher Difficulty Levels</w:t>
+      </w:r>
+    </w:p>
+    <w:p>
+      <w:pPr>
+        <w:pStyle w:val="Heading1"/>
+      </w:pPr>
+      <w:r>
+        <w:lastRenderedPageBreak/>
+        <w:t>Timeline</w:t>
+      </w:r>
+    </w:p>
+    <w:p>
+      <w:pPr>
+        <w:pStyle w:val="Heading2"/>
+      </w:pPr>
+    </w:p>
+    <w:p>
+      <w:pPr>
+        <w:pStyle w:val="Heading2"/>
+      </w:pPr>
+      <w:r>
+        <w:t>First Checkpoint</w:t>
+      </w:r>
+    </w:p>
+    <w:p>
+      <w:r>
+        <w:t>At this point we should have a good chunk of puzzles done, designed and implemented. The scoring and life system should be functional and should be on a singular scene in Unity. Furthermore, random selection of the questions should be in play at this point. By this point sound design is done, and sound work begins. Also, the app is working and tested on IOS and Android.</w:t>
+      </w:r>
+    </w:p>
+    <w:p>
+      <w:pPr>
+        <w:pStyle w:val="Heading2"/>
+      </w:pPr>
+      <w:r>
+        <w:t>Second Checkpoint</w:t>
+      </w:r>
+    </w:p>
+    <w:p>
+      <w:r>
+        <w:t>The goal here is to finish another good chunk of questions by this time and testing as well as working on refining the user experience. By this point sound work is at around 80% done.</w:t>
+      </w:r>
+    </w:p>
+    <w:p>
+      <w:pPr>
+        <w:pStyle w:val="Heading2"/>
+      </w:pPr>
+      <w:r>
+        <w:t>Final Checkpoint</w:t>
+      </w:r>
+    </w:p>
+    <w:p>
+      <w:r>
+        <w:t>For the last stretch most of what we are going for is adding more puzzles and looking to the future. We want to improve the application based on testing and our own ideation. By this point I would also like to be working our way towards social media features and working our way to our ideal game.</w:t>
+      </w:r>
+    </w:p>
+    <w:p>
+      <w:pPr>
+        <w:pStyle w:val="Heading2"/>
+      </w:pPr>
+      <w:r>
+        <w:t>Showcase</w:t>
+      </w:r>
+    </w:p>
+    <w:p>
+      <w:r>
+        <w:t xml:space="preserve">For the showcase, it would be ideal to have the application on the app store that players could download. While this is a far shot that is easily the ideal, but other than that it would be ready to run on PC cleanly and should be mostly refined. We </w:t>
       </w:r>
       <w:bookmarkStart w:id="0" w:name="_GoBack"/>
       <w:bookmarkEnd w:id="0"/>
-    </w:p>
-    <w:p>
-      <w:pPr>
-        <w:pStyle w:val="Heading1"/>
-      </w:pPr>
-      <w:r>
-        <w:t>Music</w:t>
-      </w:r>
-    </w:p>
-    <w:p>
-      <w:r>
-        <w:t>?</w:t>
-      </w:r>
-    </w:p>
-    <w:p>
-      <w:pPr>
-        <w:pStyle w:val="Heading1"/>
-      </w:pPr>
-      <w:r>
-        <w:t>Project Goals and Beyond (Game Direction)</w:t>
-      </w:r>
-    </w:p>
-    <w:p>
-      <w:r>
-        <w:t>Where we want it to be if we can (not in scope)</w:t>
-      </w:r>
-    </w:p>
-    <w:p>
-      <w:pPr>
-        <w:pStyle w:val="Heading1"/>
-      </w:pPr>
-      <w:r>
-        <w:t>Timeline</w:t>
-      </w:r>
-    </w:p>
-    <w:p>
-      <w:proofErr w:type="spellStart"/>
-      <w:r>
-        <w:t>Self explanatory</w:t>
-      </w:r>
-      <w:proofErr w:type="spellEnd"/>
-    </w:p>
-    <w:p>
-      <w:pPr>
-        <w:pStyle w:val="Heading2"/>
-      </w:pPr>
-      <w:r>
-        <w:t>First Checkpoint</w:t>
-      </w:r>
-    </w:p>
-    <w:p>
-      <w:r>
-        <w:t>This is closer than I expected</w:t>
-      </w:r>
-    </w:p>
-    <w:p>
-      <w:pPr>
-        <w:pStyle w:val="Heading2"/>
-      </w:pPr>
-      <w:r>
-        <w:t>Second Checkpoint</w:t>
-      </w:r>
-    </w:p>
-    <w:p>
-      <w:r>
-        <w:t xml:space="preserve">This has become a </w:t>
-      </w:r>
-      <w:proofErr w:type="spellStart"/>
-      <w:r>
-        <w:t>shitpost</w:t>
-      </w:r>
-      <w:proofErr w:type="spellEnd"/>
-    </w:p>
-    <w:p>
-      <w:pPr>
-        <w:pStyle w:val="Heading2"/>
-      </w:pPr>
-      <w:r>
-        <w:t>Final Checkpoint</w:t>
-      </w:r>
-    </w:p>
-    <w:p>
-      <w:r>
-        <w:t>It really is tho</w:t>
-      </w:r>
-    </w:p>
-    <w:p>
-      <w:pPr>
-        <w:pStyle w:val="Heading2"/>
-      </w:pPr>
-      <w:r>
-        <w:t>Showcase</w:t>
-      </w:r>
-    </w:p>
-    <w:p>
-      <w:proofErr w:type="spellStart"/>
-      <w:r>
-        <w:t>AHHH</w:t>
-      </w:r>
-      <w:proofErr w:type="spellEnd"/>
-    </w:p>
-    <w:p>
-      <w:pPr>
-        <w:pStyle w:val="Heading2"/>
-      </w:pPr>
-      <w:r>
-        <w:t>The Future</w:t>
-      </w:r>
-    </w:p>
-    <w:p/>
+      <w:r>
+        <w:t>should have random puzzles, and at least 1 of the several Project goals implemented. This will be the most up to date stable version of the app.</w:t>
+      </w:r>
+    </w:p>
     <w:p/>
     <w:sectPr>
       <w:pgSz w:w="12240" w:h="15840"/>

</xml_diff>